<commit_message>
New translations email 5-2 [template] partner email – documents verified.docx (German)
</commit_message>
<xml_diff>
--- a/public/email/crowdin/translations/de/Email 5-2 [TEMPLATE] Partner email – documents verified.docx
+++ b/public/email/crowdin/translations/de/Email 5-2 [TEMPLATE] Partner email – documents verified.docx
@@ -45,7 +45,7 @@
         <w:pStyle w:val="P68B1DB1-Normal2"/>
       </w:pPr>
       <w:r>
-        <w:t>English</w:t>
+        <w:t>Englisch</w:t>
       </w:r>
     </w:p>
     <w:p/>
@@ -173,7 +173,7 @@
         <w:pStyle w:val="P68B1DB1-Normal3"/>
       </w:pPr>
       <w:r>
-        <w:t xml:space="preserve">Your documents have been verified!</w:t>
+        <w:t xml:space="preserve">Ihre Dokumente wurden überprüft!</w:t>
       </w:r>
     </w:p>
     <w:p/>
@@ -214,7 +214,7 @@
         <w:spacing w:after="200" w:lineRule="auto"/>
       </w:pPr>
       <w:r>
-        <w:t xml:space="preserve">We’ll be sending out more details about the event soon, including the agenda and travel arrangements, so make sure to check your inbox regularly.</w:t>
+        <w:t xml:space="preserve">Wir werden in Kürze weitere Details zu der Veranstaltung verschicken, einschließlich der Tagesordnung und der Reisevorbereitungen, also schauen Sie regelmäßig in Ihren Posteingang.</w:t>
       </w:r>
     </w:p>
     <w:p>

</xml_diff>